<commit_message>
Avance guia de estilos
</commit_message>
<xml_diff>
--- a/Documentos/GuiaEstilosTragamillas.docx
+++ b/Documentos/GuiaEstilosTragamillas.docx
@@ -10,6 +10,7 @@
           <w:docPartUnique/>
         </w:docPartObj>
       </w:sdtPr>
+      <w:sdtEndPr/>
       <w:sdtContent>
         <w:p>
           <w:r>
@@ -162,6 +163,7 @@
                                         <w:dataBinding w:prefixMappings="xmlns:ns0='http://purl.org/dc/elements/1.1/' xmlns:ns1='http://schemas.openxmlformats.org/package/2006/metadata/core-properties' " w:xpath="/ns1:coreProperties[1]/ns0:title[1]" w:storeItemID="{6C3C8BC8-F283-45AE-878A-BAB7291924A1}"/>
                                         <w:text/>
                                       </w:sdtPr>
+                                      <w:sdtEndPr/>
                                       <w:sdtContent>
                                         <w:p>
                                           <w:pPr>
@@ -201,6 +203,7 @@
                                         <w:dataBinding w:prefixMappings="xmlns:ns0='http://purl.org/dc/elements/1.1/' xmlns:ns1='http://schemas.openxmlformats.org/package/2006/metadata/core-properties' " w:xpath="/ns1:coreProperties[1]/ns0:subject[1]" w:storeItemID="{6C3C8BC8-F283-45AE-878A-BAB7291924A1}"/>
                                         <w:text/>
                                       </w:sdtPr>
+                                      <w:sdtEndPr/>
                                       <w:sdtContent>
                                         <w:p>
                                           <w:pPr>
@@ -242,6 +245,7 @@
                                         <w:dataBinding w:prefixMappings="xmlns:ns0='http://purl.org/dc/elements/1.1/' xmlns:ns1='http://schemas.openxmlformats.org/package/2006/metadata/core-properties' " w:xpath="/ns1:coreProperties[1]/ns0:creator[1]" w:storeItemID="{6C3C8BC8-F283-45AE-878A-BAB7291924A1}"/>
                                         <w:text/>
                                       </w:sdtPr>
+                                      <w:sdtEndPr/>
                                       <w:sdtContent>
                                         <w:p>
                                           <w:pPr>
@@ -284,6 +288,7 @@
                                           <w:dataBinding w:prefixMappings="xmlns:ns0='http://purl.org/dc/elements/1.1/' xmlns:ns1='http://schemas.openxmlformats.org/package/2006/metadata/core-properties' " w:xpath="/ns1:coreProperties[1]/ns1:category[1]" w:storeItemID="{6C3C8BC8-F283-45AE-878A-BAB7291924A1}"/>
                                           <w:text/>
                                         </w:sdtPr>
+                                        <w:sdtEndPr/>
                                         <w:sdtContent>
                                           <w:r>
                                             <w:rPr>
@@ -429,6 +434,7 @@
                                   <w:dataBinding w:prefixMappings="xmlns:ns0='http://purl.org/dc/elements/1.1/' xmlns:ns1='http://schemas.openxmlformats.org/package/2006/metadata/core-properties' " w:xpath="/ns1:coreProperties[1]/ns0:title[1]" w:storeItemID="{6C3C8BC8-F283-45AE-878A-BAB7291924A1}"/>
                                   <w:text/>
                                 </w:sdtPr>
+                                <w:sdtEndPr/>
                                 <w:sdtContent>
                                   <w:p>
                                     <w:pPr>
@@ -468,6 +474,7 @@
                                   <w:dataBinding w:prefixMappings="xmlns:ns0='http://purl.org/dc/elements/1.1/' xmlns:ns1='http://schemas.openxmlformats.org/package/2006/metadata/core-properties' " w:xpath="/ns1:coreProperties[1]/ns0:subject[1]" w:storeItemID="{6C3C8BC8-F283-45AE-878A-BAB7291924A1}"/>
                                   <w:text/>
                                 </w:sdtPr>
+                                <w:sdtEndPr/>
                                 <w:sdtContent>
                                   <w:p>
                                     <w:pPr>
@@ -509,6 +516,7 @@
                                   <w:dataBinding w:prefixMappings="xmlns:ns0='http://purl.org/dc/elements/1.1/' xmlns:ns1='http://schemas.openxmlformats.org/package/2006/metadata/core-properties' " w:xpath="/ns1:coreProperties[1]/ns0:creator[1]" w:storeItemID="{6C3C8BC8-F283-45AE-878A-BAB7291924A1}"/>
                                   <w:text/>
                                 </w:sdtPr>
+                                <w:sdtEndPr/>
                                 <w:sdtContent>
                                   <w:p>
                                     <w:pPr>
@@ -551,6 +559,7 @@
                                     <w:dataBinding w:prefixMappings="xmlns:ns0='http://purl.org/dc/elements/1.1/' xmlns:ns1='http://schemas.openxmlformats.org/package/2006/metadata/core-properties' " w:xpath="/ns1:coreProperties[1]/ns1:category[1]" w:storeItemID="{6C3C8BC8-F283-45AE-878A-BAB7291924A1}"/>
                                     <w:text/>
                                   </w:sdtPr>
+                                  <w:sdtEndPr/>
                                   <w:sdtContent>
                                     <w:r>
                                       <w:rPr>
@@ -589,6 +598,15 @@
     </w:sdt>
     <w:sdt>
       <w:sdtPr>
+        <w:rPr>
+          <w:rFonts w:asciiTheme="minorHAnsi" w:eastAsiaTheme="minorHAnsi" w:hAnsiTheme="minorHAnsi" w:cstheme="minorBidi"/>
+          <w:b w:val="0"/>
+          <w:bCs w:val="0"/>
+          <w:color w:val="auto"/>
+          <w:sz w:val="24"/>
+          <w:szCs w:val="24"/>
+          <w:lang w:eastAsia="en-US"/>
+        </w:rPr>
         <w:id w:val="-393730082"/>
         <w:docPartObj>
           <w:docPartGallery w:val="Table of Contents"/>
@@ -597,12 +615,7 @@
       </w:sdtPr>
       <w:sdtEndPr>
         <w:rPr>
-          <w:rFonts w:asciiTheme="minorHAnsi" w:eastAsiaTheme="minorHAnsi" w:hAnsiTheme="minorHAnsi" w:cstheme="minorBidi"/>
           <w:noProof/>
-          <w:color w:val="auto"/>
-          <w:sz w:val="24"/>
-          <w:szCs w:val="24"/>
-          <w:lang w:eastAsia="en-US"/>
         </w:rPr>
       </w:sdtEndPr>
       <w:sdtContent>
@@ -615,23 +628,254 @@
           </w:r>
         </w:p>
         <w:p>
+          <w:pPr>
+            <w:pStyle w:val="TDC1"/>
+            <w:tabs>
+              <w:tab w:val="right" w:leader="dot" w:pos="8494"/>
+            </w:tabs>
+            <w:rPr>
+              <w:rFonts w:eastAsiaTheme="minorEastAsia" w:cs="Vrinda"/>
+              <w:b w:val="0"/>
+              <w:bCs w:val="0"/>
+              <w:i w:val="0"/>
+              <w:iCs w:val="0"/>
+              <w:noProof/>
+              <w:szCs w:val="30"/>
+              <w:lang w:eastAsia="zh-CN" w:bidi="bn-IN"/>
+            </w:rPr>
+          </w:pPr>
           <w:r>
+            <w:rPr>
+              <w:b w:val="0"/>
+              <w:bCs w:val="0"/>
+            </w:rPr>
             <w:fldChar w:fldCharType="begin"/>
           </w:r>
           <w:r>
             <w:instrText>TOC \o "1-3" \h \z \u</w:instrText>
           </w:r>
           <w:r>
+            <w:rPr>
+              <w:b w:val="0"/>
+              <w:bCs w:val="0"/>
+            </w:rPr>
             <w:fldChar w:fldCharType="separate"/>
           </w:r>
-          <w:r>
+          <w:hyperlink w:anchor="_Toc94170930" w:history="1">
+            <w:r>
+              <w:rPr>
+                <w:rStyle w:val="Hipervnculo"/>
+                <w:noProof/>
+              </w:rPr>
+              <w:t>FINALIDAD DEL DISEÑO DE LA APLICACIÓN</w:t>
+            </w:r>
+            <w:r>
+              <w:rPr>
+                <w:noProof/>
+                <w:webHidden/>
+              </w:rPr>
+              <w:tab/>
+            </w:r>
+            <w:r>
+              <w:rPr>
+                <w:noProof/>
+                <w:webHidden/>
+              </w:rPr>
+              <w:fldChar w:fldCharType="begin"/>
+            </w:r>
+            <w:r>
+              <w:rPr>
+                <w:noProof/>
+                <w:webHidden/>
+              </w:rPr>
+              <w:instrText xml:space="preserve"> PAGEREF _Toc94170930 \h </w:instrText>
+            </w:r>
+            <w:r>
+              <w:rPr>
+                <w:noProof/>
+                <w:webHidden/>
+              </w:rPr>
+            </w:r>
+            <w:r>
+              <w:rPr>
+                <w:noProof/>
+                <w:webHidden/>
+              </w:rPr>
+              <w:fldChar w:fldCharType="separate"/>
+            </w:r>
+            <w:r>
+              <w:rPr>
+                <w:noProof/>
+                <w:webHidden/>
+              </w:rPr>
+              <w:t>2</w:t>
+            </w:r>
+            <w:r>
+              <w:rPr>
+                <w:noProof/>
+                <w:webHidden/>
+              </w:rPr>
+              <w:fldChar w:fldCharType="end"/>
+            </w:r>
+          </w:hyperlink>
+        </w:p>
+        <w:p>
+          <w:pPr>
+            <w:pStyle w:val="TDC1"/>
+            <w:tabs>
+              <w:tab w:val="right" w:leader="dot" w:pos="8494"/>
+            </w:tabs>
             <w:rPr>
-              <w:b/>
-              <w:bCs/>
+              <w:rFonts w:eastAsiaTheme="minorEastAsia" w:cs="Vrinda"/>
+              <w:b w:val="0"/>
+              <w:bCs w:val="0"/>
+              <w:i w:val="0"/>
+              <w:iCs w:val="0"/>
               <w:noProof/>
+              <w:szCs w:val="30"/>
+              <w:lang w:eastAsia="zh-CN" w:bidi="bn-IN"/>
             </w:rPr>
-            <w:t>No se encontraron entradas de tabla de contenido.</w:t>
-          </w:r>
+          </w:pPr>
+          <w:hyperlink w:anchor="_Toc94170931" w:history="1">
+            <w:r>
+              <w:rPr>
+                <w:rStyle w:val="Hipervnculo"/>
+                <w:noProof/>
+              </w:rPr>
+              <w:t>COLORES UTILIZADOS</w:t>
+            </w:r>
+            <w:r>
+              <w:rPr>
+                <w:noProof/>
+                <w:webHidden/>
+              </w:rPr>
+              <w:tab/>
+            </w:r>
+            <w:r>
+              <w:rPr>
+                <w:noProof/>
+                <w:webHidden/>
+              </w:rPr>
+              <w:fldChar w:fldCharType="begin"/>
+            </w:r>
+            <w:r>
+              <w:rPr>
+                <w:noProof/>
+                <w:webHidden/>
+              </w:rPr>
+              <w:instrText xml:space="preserve"> PAGEREF _Toc94170931 \h </w:instrText>
+            </w:r>
+            <w:r>
+              <w:rPr>
+                <w:noProof/>
+                <w:webHidden/>
+              </w:rPr>
+            </w:r>
+            <w:r>
+              <w:rPr>
+                <w:noProof/>
+                <w:webHidden/>
+              </w:rPr>
+              <w:fldChar w:fldCharType="separate"/>
+            </w:r>
+            <w:r>
+              <w:rPr>
+                <w:noProof/>
+                <w:webHidden/>
+              </w:rPr>
+              <w:t>2</w:t>
+            </w:r>
+            <w:r>
+              <w:rPr>
+                <w:noProof/>
+                <w:webHidden/>
+              </w:rPr>
+              <w:fldChar w:fldCharType="end"/>
+            </w:r>
+          </w:hyperlink>
+        </w:p>
+        <w:p>
+          <w:pPr>
+            <w:pStyle w:val="TDC1"/>
+            <w:tabs>
+              <w:tab w:val="right" w:leader="dot" w:pos="8494"/>
+            </w:tabs>
+            <w:rPr>
+              <w:rFonts w:eastAsiaTheme="minorEastAsia" w:cs="Vrinda"/>
+              <w:b w:val="0"/>
+              <w:bCs w:val="0"/>
+              <w:i w:val="0"/>
+              <w:iCs w:val="0"/>
+              <w:noProof/>
+              <w:szCs w:val="30"/>
+              <w:lang w:eastAsia="zh-CN" w:bidi="bn-IN"/>
+            </w:rPr>
+          </w:pPr>
+          <w:hyperlink w:anchor="_Toc94170932" w:history="1">
+            <w:r>
+              <w:rPr>
+                <w:rStyle w:val="Hipervnculo"/>
+                <w:noProof/>
+                <w:lang w:eastAsia="zh-CN"/>
+              </w:rPr>
+              <w:t>TIPOGRAFÍA</w:t>
+            </w:r>
+            <w:r>
+              <w:rPr>
+                <w:noProof/>
+                <w:webHidden/>
+              </w:rPr>
+              <w:tab/>
+            </w:r>
+            <w:r>
+              <w:rPr>
+                <w:noProof/>
+                <w:webHidden/>
+              </w:rPr>
+              <w:fldChar w:fldCharType="begin"/>
+            </w:r>
+            <w:r>
+              <w:rPr>
+                <w:noProof/>
+                <w:webHidden/>
+              </w:rPr>
+              <w:instrText xml:space="preserve"> PAGEREF _Toc94170932 \h </w:instrText>
+            </w:r>
+            <w:r>
+              <w:rPr>
+                <w:noProof/>
+                <w:webHidden/>
+              </w:rPr>
+            </w:r>
+            <w:r>
+              <w:rPr>
+                <w:noProof/>
+                <w:webHidden/>
+              </w:rPr>
+              <w:fldChar w:fldCharType="separate"/>
+            </w:r>
+            <w:r>
+              <w:rPr>
+                <w:noProof/>
+                <w:webHidden/>
+              </w:rPr>
+              <w:t>2</w:t>
+            </w:r>
+            <w:r>
+              <w:rPr>
+                <w:noProof/>
+                <w:webHidden/>
+              </w:rPr>
+              <w:fldChar w:fldCharType="end"/>
+            </w:r>
+          </w:hyperlink>
+        </w:p>
+        <w:p>
+          <w:pPr>
+            <w:rPr>
+              <w:lang w:eastAsia="zh-CN"/>
+            </w:rPr>
+          </w:pPr>
           <w:r>
             <w:rPr>
               <w:b/>
@@ -643,9 +887,518 @@
         </w:p>
       </w:sdtContent>
     </w:sdt>
-    <w:p/>
+    <w:p>
+      <w:pPr>
+        <w:rPr>
+          <w:lang w:eastAsia="zh-CN"/>
+        </w:rPr>
+      </w:pPr>
+      <w:r>
+        <w:rPr>
+          <w:lang w:eastAsia="zh-CN"/>
+        </w:rPr>
+        <w:br w:type="page"/>
+      </w:r>
+    </w:p>
+    <w:p>
+      <w:pPr>
+        <w:rPr>
+          <w:lang w:eastAsia="zh-CN"/>
+        </w:rPr>
+      </w:pPr>
+    </w:p>
+    <w:p>
+      <w:pPr>
+        <w:pStyle w:val="Ttulo1"/>
+        <w:jc w:val="both"/>
+      </w:pPr>
+      <w:bookmarkStart w:id="0" w:name="_Toc94170930"/>
+      <w:r>
+        <w:t>FINALIDAD DEL DISEÑO DE LA APLICACIÓN</w:t>
+      </w:r>
+      <w:bookmarkEnd w:id="0"/>
+    </w:p>
+    <w:p>
+      <w:pPr>
+        <w:jc w:val="both"/>
+      </w:pPr>
+      <w:r>
+        <w:t>La finalidad del diseño por el que hemos optado en está aplicación es buscar la interfaz gráfica más sencilla para el usuario para una utilización apta para gente tanto con conocimientos de informática como para la gente que no tiene conocimientos.</w:t>
+      </w:r>
+    </w:p>
+    <w:p>
+      <w:pPr>
+        <w:jc w:val="both"/>
+      </w:pPr>
+    </w:p>
+    <w:p>
+      <w:pPr>
+        <w:jc w:val="both"/>
+      </w:pPr>
+      <w:r>
+        <w:t>La aplicación se va a basar en tres partes en cada página: el header donde se va a encontrar tanto el logo del club tragamillas como el menú de navegación junto al rol con el que se ha iniciado sesión y un botón para cerrar sesión y regresar al Login.</w:t>
+      </w:r>
+    </w:p>
+    <w:p>
+      <w:pPr>
+        <w:jc w:val="both"/>
+      </w:pPr>
+    </w:p>
+    <w:p>
+      <w:pPr>
+        <w:jc w:val="both"/>
+      </w:pPr>
+      <w:r>
+        <w:t>En el body podemos encontrar todo lo importante de la página en la que nos encontramos con todas las funcionalidades disponibles.</w:t>
+      </w:r>
+    </w:p>
+    <w:p>
+      <w:pPr>
+        <w:jc w:val="both"/>
+      </w:pPr>
+    </w:p>
+    <w:p>
+      <w:pPr>
+        <w:jc w:val="both"/>
+      </w:pPr>
+      <w:r>
+        <w:t xml:space="preserve">En el footer encontramos únicamente unos accesos directos a las redes sociales del club tragamillas. </w:t>
+      </w:r>
+    </w:p>
+    <w:p>
+      <w:pPr>
+        <w:pStyle w:val="Ttulo1"/>
+        <w:jc w:val="both"/>
+        <w:rPr>
+          <w:cs/>
+        </w:rPr>
+      </w:pPr>
+      <w:bookmarkStart w:id="1" w:name="_Toc94170931"/>
+      <w:r>
+        <w:t>COLORES UTILIZADOS</w:t>
+      </w:r>
+      <w:bookmarkEnd w:id="1"/>
+    </w:p>
+    <w:p>
+      <w:pPr>
+        <w:jc w:val="both"/>
+        <w:rPr>
+          <w:lang w:eastAsia="zh-CN" w:bidi="bn-IN"/>
+        </w:rPr>
+      </w:pPr>
+    </w:p>
+    <w:p>
+      <w:pPr>
+        <w:jc w:val="both"/>
+        <w:rPr>
+          <w:cs/>
+          <w:lang w:eastAsia="zh-CN" w:bidi="bn-IN"/>
+        </w:rPr>
+      </w:pPr>
+      <w:r>
+        <w:rPr>
+          <w:lang w:eastAsia="zh-CN" w:bidi="bn-IN"/>
+        </w:rPr>
+        <w:t>Nuestra página web va a constar de una gama de colores basada en los colores del club tragamillas utilizando una paleta de blancos, azules y grises.</w:t>
+      </w:r>
+    </w:p>
+    <w:p>
+      <w:pPr>
+        <w:jc w:val="both"/>
+        <w:rPr>
+          <w:lang w:eastAsia="zh-CN" w:bidi="bn-IN"/>
+        </w:rPr>
+      </w:pPr>
+    </w:p>
+    <w:p>
+      <w:pPr>
+        <w:tabs>
+          <w:tab w:val="left" w:pos="594"/>
+        </w:tabs>
+        <w:jc w:val="both"/>
+        <w:rPr>
+          <w:lang w:eastAsia="zh-CN" w:bidi="bn-IN"/>
+        </w:rPr>
+      </w:pPr>
+      <w:r>
+        <w:rPr>
+          <w:noProof/>
+          <w:lang w:eastAsia="zh-CN" w:bidi="bn-IN"/>
+        </w:rPr>
+        <w:drawing>
+          <wp:inline distT="0" distB="0" distL="0" distR="0" wp14:anchorId="67BE83B9" wp14:editId="2DD93F85">
+            <wp:extent cx="942680" cy="942680"/>
+            <wp:effectExtent l="0" t="0" r="0" b="0"/>
+            <wp:docPr id="2" name="Imagen 2" descr="Forma, Cuadrado&#10;&#10;Descripción generada automáticamente"/>
+            <wp:cNvGraphicFramePr>
+              <a:graphicFrameLocks xmlns:a="http://schemas.openxmlformats.org/drawingml/2006/main" noChangeAspect="1"/>
+            </wp:cNvGraphicFramePr>
+            <a:graphic xmlns:a="http://schemas.openxmlformats.org/drawingml/2006/main">
+              <a:graphicData uri="http://schemas.openxmlformats.org/drawingml/2006/picture">
+                <pic:pic xmlns:pic="http://schemas.openxmlformats.org/drawingml/2006/picture">
+                  <pic:nvPicPr>
+                    <pic:cNvPr id="2" name="Imagen 2" descr="Forma, Cuadrado&#10;&#10;Descripción generada automáticamente"/>
+                    <pic:cNvPicPr/>
+                  </pic:nvPicPr>
+                  <pic:blipFill>
+                    <a:blip r:embed="rId8" cstate="print">
+                      <a:extLst>
+                        <a:ext uri="{28A0092B-C50C-407E-A947-70E740481C1C}">
+                          <a14:useLocalDpi xmlns:a14="http://schemas.microsoft.com/office/drawing/2010/main" val="0"/>
+                        </a:ext>
+                      </a:extLst>
+                    </a:blip>
+                    <a:stretch>
+                      <a:fillRect/>
+                    </a:stretch>
+                  </pic:blipFill>
+                  <pic:spPr>
+                    <a:xfrm>
+                      <a:off x="0" y="0"/>
+                      <a:ext cx="955557" cy="955557"/>
+                    </a:xfrm>
+                    <a:prstGeom prst="rect">
+                      <a:avLst/>
+                    </a:prstGeom>
+                  </pic:spPr>
+                </pic:pic>
+              </a:graphicData>
+            </a:graphic>
+          </wp:inline>
+        </w:drawing>
+      </w:r>
+      <w:r>
+        <w:rPr>
+          <w:lang w:eastAsia="zh-CN" w:bidi="bn-IN"/>
+        </w:rPr>
+        <w:t xml:space="preserve">          </w:t>
+      </w:r>
+      <w:r>
+        <w:rPr>
+          <w:noProof/>
+          <w:lang w:val="bn-IN" w:eastAsia="zh-CN" w:bidi="bn-IN"/>
+        </w:rPr>
+        <w:drawing>
+          <wp:inline distT="0" distB="0" distL="0" distR="0" wp14:anchorId="07B79BBD" wp14:editId="29DE494D">
+            <wp:extent cx="952107" cy="952107"/>
+            <wp:effectExtent l="0" t="0" r="635" b="635"/>
+            <wp:docPr id="3" name="Imagen 3" descr="Forma, Cuadrado&#10;&#10;Descripción generada automáticamente"/>
+            <wp:cNvGraphicFramePr>
+              <a:graphicFrameLocks xmlns:a="http://schemas.openxmlformats.org/drawingml/2006/main" noChangeAspect="1"/>
+            </wp:cNvGraphicFramePr>
+            <a:graphic xmlns:a="http://schemas.openxmlformats.org/drawingml/2006/main">
+              <a:graphicData uri="http://schemas.openxmlformats.org/drawingml/2006/picture">
+                <pic:pic xmlns:pic="http://schemas.openxmlformats.org/drawingml/2006/picture">
+                  <pic:nvPicPr>
+                    <pic:cNvPr id="3" name="Imagen 3" descr="Forma, Cuadrado&#10;&#10;Descripción generada automáticamente"/>
+                    <pic:cNvPicPr/>
+                  </pic:nvPicPr>
+                  <pic:blipFill>
+                    <a:blip r:embed="rId9" cstate="print">
+                      <a:extLst>
+                        <a:ext uri="{28A0092B-C50C-407E-A947-70E740481C1C}">
+                          <a14:useLocalDpi xmlns:a14="http://schemas.microsoft.com/office/drawing/2010/main" val="0"/>
+                        </a:ext>
+                      </a:extLst>
+                    </a:blip>
+                    <a:stretch>
+                      <a:fillRect/>
+                    </a:stretch>
+                  </pic:blipFill>
+                  <pic:spPr>
+                    <a:xfrm>
+                      <a:off x="0" y="0"/>
+                      <a:ext cx="964467" cy="964467"/>
+                    </a:xfrm>
+                    <a:prstGeom prst="rect">
+                      <a:avLst/>
+                    </a:prstGeom>
+                  </pic:spPr>
+                </pic:pic>
+              </a:graphicData>
+            </a:graphic>
+          </wp:inline>
+        </w:drawing>
+      </w:r>
+      <w:r>
+        <w:rPr>
+          <w:lang w:eastAsia="zh-CN" w:bidi="bn-IN"/>
+        </w:rPr>
+        <w:t xml:space="preserve">          </w:t>
+      </w:r>
+      <w:r>
+        <w:rPr>
+          <w:noProof/>
+          <w:lang w:eastAsia="zh-CN" w:bidi="bn-IN"/>
+        </w:rPr>
+        <w:drawing>
+          <wp:inline distT="0" distB="0" distL="0" distR="0" wp14:anchorId="188B3E64" wp14:editId="50E201CA">
+            <wp:extent cx="951034" cy="951034"/>
+            <wp:effectExtent l="0" t="0" r="1905" b="1905"/>
+            <wp:docPr id="4" name="Imagen 4" descr="Forma, Cuadrado&#10;&#10;Descripción generada automáticamente"/>
+            <wp:cNvGraphicFramePr>
+              <a:graphicFrameLocks xmlns:a="http://schemas.openxmlformats.org/drawingml/2006/main" noChangeAspect="1"/>
+            </wp:cNvGraphicFramePr>
+            <a:graphic xmlns:a="http://schemas.openxmlformats.org/drawingml/2006/main">
+              <a:graphicData uri="http://schemas.openxmlformats.org/drawingml/2006/picture">
+                <pic:pic xmlns:pic="http://schemas.openxmlformats.org/drawingml/2006/picture">
+                  <pic:nvPicPr>
+                    <pic:cNvPr id="4" name="Imagen 4" descr="Forma, Cuadrado&#10;&#10;Descripción generada automáticamente"/>
+                    <pic:cNvPicPr/>
+                  </pic:nvPicPr>
+                  <pic:blipFill>
+                    <a:blip r:embed="rId10" cstate="print">
+                      <a:extLst>
+                        <a:ext uri="{28A0092B-C50C-407E-A947-70E740481C1C}">
+                          <a14:useLocalDpi xmlns:a14="http://schemas.microsoft.com/office/drawing/2010/main" val="0"/>
+                        </a:ext>
+                      </a:extLst>
+                    </a:blip>
+                    <a:stretch>
+                      <a:fillRect/>
+                    </a:stretch>
+                  </pic:blipFill>
+                  <pic:spPr>
+                    <a:xfrm>
+                      <a:off x="0" y="0"/>
+                      <a:ext cx="968696" cy="968696"/>
+                    </a:xfrm>
+                    <a:prstGeom prst="rect">
+                      <a:avLst/>
+                    </a:prstGeom>
+                  </pic:spPr>
+                </pic:pic>
+              </a:graphicData>
+            </a:graphic>
+          </wp:inline>
+        </w:drawing>
+      </w:r>
+      <w:r>
+        <w:rPr>
+          <w:lang w:eastAsia="zh-CN" w:bidi="bn-IN"/>
+        </w:rPr>
+        <w:t xml:space="preserve">          </w:t>
+      </w:r>
+      <w:r>
+        <w:rPr>
+          <w:noProof/>
+          <w:lang w:eastAsia="zh-CN" w:bidi="bn-IN"/>
+        </w:rPr>
+        <w:drawing>
+          <wp:inline distT="0" distB="0" distL="0" distR="0" wp14:anchorId="24D08D23" wp14:editId="3B7F23AD">
+            <wp:extent cx="952068" cy="952068"/>
+            <wp:effectExtent l="0" t="0" r="635" b="635"/>
+            <wp:docPr id="5" name="Imagen 5" descr="Forma, Cuadrado&#10;&#10;Descripción generada automáticamente"/>
+            <wp:cNvGraphicFramePr>
+              <a:graphicFrameLocks xmlns:a="http://schemas.openxmlformats.org/drawingml/2006/main" noChangeAspect="1"/>
+            </wp:cNvGraphicFramePr>
+            <a:graphic xmlns:a="http://schemas.openxmlformats.org/drawingml/2006/main">
+              <a:graphicData uri="http://schemas.openxmlformats.org/drawingml/2006/picture">
+                <pic:pic xmlns:pic="http://schemas.openxmlformats.org/drawingml/2006/picture">
+                  <pic:nvPicPr>
+                    <pic:cNvPr id="5" name="Imagen 5" descr="Forma, Cuadrado&#10;&#10;Descripción generada automáticamente"/>
+                    <pic:cNvPicPr/>
+                  </pic:nvPicPr>
+                  <pic:blipFill>
+                    <a:blip r:embed="rId11" cstate="print">
+                      <a:extLst>
+                        <a:ext uri="{28A0092B-C50C-407E-A947-70E740481C1C}">
+                          <a14:useLocalDpi xmlns:a14="http://schemas.microsoft.com/office/drawing/2010/main" val="0"/>
+                        </a:ext>
+                      </a:extLst>
+                    </a:blip>
+                    <a:stretch>
+                      <a:fillRect/>
+                    </a:stretch>
+                  </pic:blipFill>
+                  <pic:spPr>
+                    <a:xfrm>
+                      <a:off x="0" y="0"/>
+                      <a:ext cx="963683" cy="963683"/>
+                    </a:xfrm>
+                    <a:prstGeom prst="rect">
+                      <a:avLst/>
+                    </a:prstGeom>
+                  </pic:spPr>
+                </pic:pic>
+              </a:graphicData>
+            </a:graphic>
+          </wp:inline>
+        </w:drawing>
+      </w:r>
+    </w:p>
+    <w:p>
+      <w:pPr>
+        <w:jc w:val="both"/>
+        <w:rPr>
+          <w:lang w:eastAsia="zh-CN" w:bidi="bn-IN"/>
+        </w:rPr>
+      </w:pPr>
+    </w:p>
+    <w:p>
+      <w:pPr>
+        <w:jc w:val="both"/>
+        <w:rPr>
+          <w:lang w:eastAsia="zh-CN" w:bidi="bn-IN"/>
+        </w:rPr>
+      </w:pPr>
+    </w:p>
+    <w:p>
+      <w:pPr>
+        <w:jc w:val="both"/>
+        <w:rPr>
+          <w:lang w:eastAsia="zh-CN" w:bidi="bn-IN"/>
+        </w:rPr>
+      </w:pPr>
+      <w:r>
+        <w:rPr>
+          <w:lang w:eastAsia="zh-CN" w:bidi="bn-IN"/>
+        </w:rPr>
+        <w:t>Las tonalidades de blanco</w:t>
+      </w:r>
+      <w:r>
+        <w:rPr>
+          <w:lang w:eastAsia="zh-CN" w:bidi="bn-IN"/>
+        </w:rPr>
+        <w:t xml:space="preserve"> </w:t>
+      </w:r>
+      <w:r>
+        <w:rPr>
+          <w:lang w:eastAsia="zh-CN" w:bidi="bn-IN"/>
+        </w:rPr>
+        <w:t>y rojo son los colores por defecto de esas tonalidades, no es ninguna variación.</w:t>
+      </w:r>
+    </w:p>
+    <w:p>
+      <w:pPr>
+        <w:rPr>
+          <w:lang w:eastAsia="zh-CN" w:bidi="bn-IN"/>
+        </w:rPr>
+      </w:pPr>
+    </w:p>
+    <w:p>
+      <w:pPr>
+        <w:pStyle w:val="Ttulo1"/>
+        <w:jc w:val="both"/>
+        <w:rPr>
+          <w:lang w:eastAsia="zh-CN" w:bidi="bn-IN"/>
+        </w:rPr>
+      </w:pPr>
+      <w:bookmarkStart w:id="2" w:name="_Toc94170932"/>
+      <w:r>
+        <w:rPr>
+          <w:lang w:eastAsia="zh-CN" w:bidi="bn-IN"/>
+        </w:rPr>
+        <w:t>TIPOGRAFÍA</w:t>
+      </w:r>
+      <w:bookmarkEnd w:id="2"/>
+    </w:p>
+    <w:p>
+      <w:pPr>
+        <w:jc w:val="both"/>
+        <w:rPr>
+          <w:lang w:eastAsia="zh-CN" w:bidi="bn-IN"/>
+        </w:rPr>
+      </w:pPr>
+    </w:p>
+    <w:p>
+      <w:pPr>
+        <w:ind w:left="708" w:hanging="708"/>
+        <w:jc w:val="both"/>
+        <w:rPr>
+          <w:lang w:eastAsia="zh-CN" w:bidi="bn-IN"/>
+        </w:rPr>
+      </w:pPr>
+      <w:r>
+        <w:rPr>
+          <w:lang w:eastAsia="zh-CN" w:bidi="bn-IN"/>
+        </w:rPr>
+        <w:t xml:space="preserve">La tipografía utilizada en la aplicación es </w:t>
+      </w:r>
+      <w:proofErr w:type="spellStart"/>
+      <w:r>
+        <w:rPr>
+          <w:b/>
+          <w:bCs/>
+          <w:i/>
+          <w:iCs/>
+          <w:lang w:eastAsia="zh-CN" w:bidi="bn-IN"/>
+        </w:rPr>
+        <w:t>roboto</w:t>
+      </w:r>
+      <w:proofErr w:type="spellEnd"/>
+      <w:r>
+        <w:rPr>
+          <w:b/>
+          <w:bCs/>
+          <w:i/>
+          <w:iCs/>
+          <w:lang w:eastAsia="zh-CN" w:bidi="bn-IN"/>
+        </w:rPr>
+        <w:t xml:space="preserve"> </w:t>
+      </w:r>
+      <w:r>
+        <w:rPr>
+          <w:lang w:eastAsia="zh-CN" w:bidi="bn-IN"/>
+        </w:rPr>
+        <w:t>ya que es la tipografía por defecto de</w:t>
+      </w:r>
+    </w:p>
+    <w:p>
+      <w:pPr>
+        <w:ind w:left="708" w:hanging="708"/>
+        <w:jc w:val="both"/>
+        <w:rPr>
+          <w:lang w:eastAsia="zh-CN" w:bidi="bn-IN"/>
+        </w:rPr>
+      </w:pPr>
+      <w:r>
+        <w:rPr>
+          <w:lang w:eastAsia="zh-CN" w:bidi="bn-IN"/>
+        </w:rPr>
+        <w:t xml:space="preserve">la pagina del club tragamillas. </w:t>
+      </w:r>
+    </w:p>
+    <w:p>
+      <w:pPr>
+        <w:ind w:left="708" w:hanging="708"/>
+        <w:jc w:val="both"/>
+        <w:rPr>
+          <w:lang w:eastAsia="zh-CN" w:bidi="bn-IN"/>
+        </w:rPr>
+      </w:pPr>
+    </w:p>
+    <w:p>
+      <w:pPr>
+        <w:rPr>
+          <w:lang w:eastAsia="zh-CN" w:bidi="bn-IN"/>
+        </w:rPr>
+      </w:pPr>
+    </w:p>
+    <w:p>
+      <w:pPr>
+        <w:rPr>
+          <w:lang w:eastAsia="zh-CN" w:bidi="bn-IN"/>
+        </w:rPr>
+      </w:pPr>
+    </w:p>
+    <w:p>
+      <w:pPr>
+        <w:rPr>
+          <w:lang w:eastAsia="zh-CN" w:bidi="bn-IN"/>
+        </w:rPr>
+      </w:pPr>
+    </w:p>
+    <w:p>
+      <w:pPr>
+        <w:rPr>
+          <w:cs/>
+          <w:lang w:eastAsia="zh-CN" w:bidi="bn-IN"/>
+        </w:rPr>
+      </w:pPr>
+    </w:p>
     <w:sectPr>
-      <w:footerReference w:type="default" r:id="rId8"/>
+      <w:footerReference w:type="default" r:id="rId12"/>
       <w:pgSz w:w="11906" w:h="16838"/>
       <w:pgMar w:top="1417" w:right="1701" w:bottom="1417" w:left="1701" w:header="708" w:footer="708" w:gutter="0"/>
       <w:pgNumType w:start="0"/>
@@ -760,6 +1513,7 @@
           <w:dataBinding w:prefixMappings="xmlns:ns0='http://purl.org/dc/elements/1.1/' xmlns:ns1='http://schemas.openxmlformats.org/package/2006/metadata/core-properties' " w:xpath="/ns1:coreProperties[1]/ns0:creator[1]" w:storeItemID="{6C3C8BC8-F283-45AE-878A-BAB7291924A1}"/>
           <w:text/>
         </w:sdtPr>
+        <w:sdtEndPr/>
         <w:sdtContent>
           <w:tc>
             <w:tcPr>
@@ -1433,7 +2187,6 @@
     <w:next w:val="Normal"/>
     <w:autoRedefine/>
     <w:uiPriority w:val="39"/>
-    <w:semiHidden/>
     <w:unhideWhenUsed/>
     <w:rsid w:val="00384BD2"/>
     <w:pPr>
@@ -1585,6 +2338,17 @@
       <w:szCs w:val="20"/>
     </w:rPr>
   </w:style>
+  <w:style w:type="character" w:styleId="Hipervnculo">
+    <w:name w:val="Hyperlink"/>
+    <w:basedOn w:val="Fuentedeprrafopredeter"/>
+    <w:uiPriority w:val="99"/>
+    <w:unhideWhenUsed/>
+    <w:rsid w:val="00510E1C"/>
+    <w:rPr>
+      <w:color w:val="0563C1" w:themeColor="hyperlink"/>
+      <w:u w:val="single"/>
+    </w:rPr>
+  </w:style>
 </w:styles>
 </file>
 
@@ -1631,14 +2395,14 @@
     <w:charset w:val="00"/>
     <w:family w:val="swiss"/>
     <w:pitch w:val="variable"/>
-    <w:sig w:usb0="A00002EF" w:usb1="4000207B" w:usb2="00000000" w:usb3="00000000" w:csb0="0000009F" w:csb1="00000000"/>
+    <w:sig w:usb0="E0002AFF" w:usb1="C000247B" w:usb2="00000009" w:usb3="00000000" w:csb0="000001FF" w:csb1="00000000"/>
   </w:font>
-  <w:font w:name="Times New Roman">
-    <w:panose1 w:val="02020603050405020304"/>
+  <w:font w:name="Vrinda">
+    <w:panose1 w:val="020B0502040204020203"/>
     <w:charset w:val="00"/>
-    <w:family w:val="roman"/>
+    <w:family w:val="swiss"/>
     <w:pitch w:val="variable"/>
-    <w:sig w:usb0="20002A87" w:usb1="80000000" w:usb2="00000008" w:usb3="00000000" w:csb0="000001FF" w:csb1="00000000"/>
+    <w:sig w:usb0="00010003" w:usb1="00000000" w:usb2="00000000" w:usb3="00000000" w:csb0="00000001" w:csb1="00000000"/>
   </w:font>
   <w:font w:name="Calibri Light">
     <w:panose1 w:val="020F0302020204030204"/>
@@ -1646,6 +2410,29 @@
     <w:family w:val="swiss"/>
     <w:pitch w:val="variable"/>
     <w:sig w:usb0="E0002AFF" w:usb1="C000247B" w:usb2="00000009" w:usb3="00000000" w:csb0="000001FF" w:csb1="00000000"/>
+  </w:font>
+  <w:font w:name="DengXian Light">
+    <w:altName w:val="等线 Light"/>
+    <w:panose1 w:val="02010600030101010101"/>
+    <w:charset w:val="86"/>
+    <w:family w:val="auto"/>
+    <w:pitch w:val="variable"/>
+    <w:sig w:usb0="A00002BF" w:usb1="38CF7CFA" w:usb2="00000016" w:usb3="00000000" w:csb0="0004000F" w:csb1="00000000"/>
+  </w:font>
+  <w:font w:name="Times New Roman">
+    <w:panose1 w:val="02020603050405020304"/>
+    <w:charset w:val="00"/>
+    <w:family w:val="roman"/>
+    <w:pitch w:val="variable"/>
+    <w:sig w:usb0="E0002EFF" w:usb1="C000785B" w:usb2="00000009" w:usb3="00000000" w:csb0="000001FF" w:csb1="00000000"/>
+  </w:font>
+  <w:font w:name="DengXian">
+    <w:altName w:val="等线"/>
+    <w:panose1 w:val="02010600030101010101"/>
+    <w:charset w:val="86"/>
+    <w:family w:val="modern"/>
+    <w:pitch w:val="fixed"/>
+    <w:sig w:usb0="00000001" w:usb1="080E0000" w:usb2="00000010" w:usb3="00000000" w:csb0="00040000" w:csb1="00000000"/>
   </w:font>
 </w:fonts>
 </file>
@@ -1667,8 +2454,10 @@
   </w:compat>
   <w:rsids>
     <w:rsidRoot w:val="00C65CF1"/>
+    <w:rsid w:val="000012A2"/>
+    <w:rsid w:val="005616CE"/>
+    <w:rsid w:val="005A08DC"/>
     <w:rsid w:val="00C65CF1"/>
-    <w:rsid w:val="00F0077F"/>
   </w:rsids>
   <m:mathPr>
     <m:mathFont m:val="Cambria Math"/>
@@ -1683,7 +2472,7 @@
     <m:intLim m:val="subSup"/>
     <m:naryLim m:val="undOvr"/>
   </m:mathPr>
-  <w:themeFontLang w:val="es-ES"/>
+  <w:themeFontLang w:val="es-ES" w:eastAsia="zh-CN" w:bidi="bn-IN"/>
   <w:clrSchemeMapping w:bg1="light1" w:t1="dark1" w:bg2="light2" w:t2="dark2" w:accent1="accent1" w:accent2="accent2" w:accent3="accent3" w:accent4="accent4" w:accent5="accent5" w:accent6="accent6" w:hyperlink="hyperlink" w:followedHyperlink="followedHyperlink"/>
   <w:decimalSymbol w:val=","/>
   <w:listSeparator w:val=";"/>
@@ -2437,7 +3226,7 @@
 </file>
 
 <file path=customXml/itemProps1.xml><?xml version="1.0" encoding="utf-8"?>
-<ds:datastoreItem xmlns:ds="http://schemas.openxmlformats.org/officeDocument/2006/customXml" ds:itemID="{51887791-1E64-0E4C-A755-41E1373B4463}">
+<ds:datastoreItem xmlns:ds="http://schemas.openxmlformats.org/officeDocument/2006/customXml" ds:itemID="{59491D01-0B59-984C-A134-3135B0A77D4E}">
   <ds:schemaRefs>
     <ds:schemaRef ds:uri="http://schemas.openxmlformats.org/officeDocument/2006/bibliography"/>
   </ds:schemaRefs>

</xml_diff>

<commit_message>
v1 guia de estilos
</commit_message>
<xml_diff>
--- a/Documentos/GuiaEstilosTragamillas.docx
+++ b/Documentos/GuiaEstilosTragamillas.docx
@@ -962,7 +962,13 @@
         <w:jc w:val="both"/>
       </w:pPr>
       <w:r>
-        <w:t xml:space="preserve">En el footer encontramos únicamente unos accesos directos a las redes sociales del club tragamillas. </w:t>
+        <w:t>En el footer encontramos únicamente unos accesos directos a las redes sociales del club tragamillas</w:t>
+      </w:r>
+      <w:r>
+        <w:t xml:space="preserve"> junto a los enlaces disponibles en el menú.</w:t>
+      </w:r>
+      <w:r>
+        <w:t xml:space="preserve"> </w:t>
       </w:r>
     </w:p>
     <w:p>
@@ -1266,7 +1272,19 @@
         <w:rPr>
           <w:lang w:eastAsia="zh-CN" w:bidi="bn-IN"/>
         </w:rPr>
-        <w:t>y rojo son los colores por defecto de esas tonalidades, no es ninguna variación.</w:t>
+        <w:t>y</w:t>
+      </w:r>
+      <w:r>
+        <w:rPr>
+          <w:lang w:eastAsia="zh-CN" w:bidi="bn-IN"/>
+        </w:rPr>
+        <w:t xml:space="preserve"> de</w:t>
+      </w:r>
+      <w:r>
+        <w:rPr>
+          <w:lang w:eastAsia="zh-CN" w:bidi="bn-IN"/>
+        </w:rPr>
+        <w:t xml:space="preserve"> rojo son los colores por defecto de esas tonalidades, no es ninguna variación.</w:t>
       </w:r>
     </w:p>
     <w:p>
@@ -1356,7 +1374,7 @@
         <w:rPr>
           <w:lang w:eastAsia="zh-CN" w:bidi="bn-IN"/>
         </w:rPr>
-        <w:t xml:space="preserve">la pagina del club tragamillas. </w:t>
+        <w:t>la pagina del club tragamillas.</w:t>
       </w:r>
     </w:p>
     <w:p>
@@ -2454,9 +2472,9 @@
   </w:compat>
   <w:rsids>
     <w:rsidRoot w:val="00C65CF1"/>
-    <w:rsid w:val="000012A2"/>
     <w:rsid w:val="005616CE"/>
     <w:rsid w:val="005A08DC"/>
+    <w:rsid w:val="009327CF"/>
     <w:rsid w:val="00C65CF1"/>
   </w:rsids>
   <m:mathPr>

</xml_diff>